<commit_message>
added newmain docx,renamed it.change file.txt
</commit_message>
<xml_diff>
--- a/decl.docx
+++ b/decl.docx
@@ -5,6 +5,15 @@
     <w:p>
       <w:r>
         <w:t>This is a Microsoft word document.</w:t>
+      </w:r>
+      <w:r>
+        <w:t xml:space="preserve"> (</w:t>
+      </w:r>
+      <w:r>
+        <w:t>Changed main</w:t>
+      </w:r>
+      <w:r>
+        <w:t>)</w:t>
       </w:r>
     </w:p>
     <w:p>

</xml_diff>